<commit_message>
Fixed missing cell borders
</commit_message>
<xml_diff>
--- a/Sharepoint Mailing - instrukcja obsługi.docx
+++ b/Sharepoint Mailing - instrukcja obsługi.docx
@@ -67,27 +67,8 @@
           <w:sz w:val="24"/>
           <w:szCs w:val="24"/>
         </w:rPr>
-        <w:t xml:space="preserve"> powinien uruchomić aplikację. Jeśli to nie zadziała, plik wykonywalny znajduje się w </w:t>
-      </w:r>
-      <w:proofErr w:type="spellStart"/>
-      <w:r>
-        <w:rPr>
-          <w:rFonts w:ascii="Times New Roman" w:hAnsi="Times New Roman" w:cs="Times New Roman"/>
-          <w:sz w:val="24"/>
-          <w:szCs w:val="24"/>
-        </w:rPr>
-        <w:t>podfolderze</w:t>
-      </w:r>
-      <w:proofErr w:type="spellEnd"/>
-      <w:r>
-        <w:rPr>
-          <w:rFonts w:ascii="Times New Roman" w:hAnsi="Times New Roman" w:cs="Times New Roman"/>
-          <w:sz w:val="24"/>
-          <w:szCs w:val="24"/>
-        </w:rPr>
-        <w:t xml:space="preserve"> </w:t>
-      </w:r>
-      <w:proofErr w:type="spellStart"/>
+        <w:t xml:space="preserve"> powinien uruchomić aplikację. Jeśli to nie zadziała, plik wykonywalny znajduje się w podfolderze </w:t>
+      </w:r>
       <w:r>
         <w:rPr>
           <w:rFonts w:ascii="Times New Roman" w:hAnsi="Times New Roman" w:cs="Times New Roman"/>
@@ -95,57 +76,7 @@
           <w:sz w:val="24"/>
           <w:szCs w:val="24"/>
         </w:rPr>
-        <w:t>Sharepoint</w:t>
-      </w:r>
-      <w:proofErr w:type="spellEnd"/>
-      <w:r>
-        <w:rPr>
-          <w:rFonts w:ascii="Times New Roman" w:hAnsi="Times New Roman" w:cs="Times New Roman"/>
-          <w:i/>
-          <w:sz w:val="24"/>
-          <w:szCs w:val="24"/>
-        </w:rPr>
-        <w:t xml:space="preserve"> Mailing\</w:t>
-      </w:r>
-      <w:proofErr w:type="spellStart"/>
-      <w:r>
-        <w:rPr>
-          <w:rFonts w:ascii="Times New Roman" w:hAnsi="Times New Roman" w:cs="Times New Roman"/>
-          <w:i/>
-          <w:sz w:val="24"/>
-          <w:szCs w:val="24"/>
-        </w:rPr>
-        <w:t>Sharepoint</w:t>
-      </w:r>
-      <w:proofErr w:type="spellEnd"/>
-      <w:r>
-        <w:rPr>
-          <w:rFonts w:ascii="Times New Roman" w:hAnsi="Times New Roman" w:cs="Times New Roman"/>
-          <w:i/>
-          <w:sz w:val="24"/>
-          <w:szCs w:val="24"/>
-        </w:rPr>
-        <w:t xml:space="preserve"> Mailing\bin\</w:t>
-      </w:r>
-      <w:proofErr w:type="spellStart"/>
-      <w:r>
-        <w:rPr>
-          <w:rFonts w:ascii="Times New Roman" w:hAnsi="Times New Roman" w:cs="Times New Roman"/>
-          <w:i/>
-          <w:sz w:val="24"/>
-          <w:szCs w:val="24"/>
-        </w:rPr>
-        <w:t>Debug</w:t>
-      </w:r>
-      <w:proofErr w:type="spellEnd"/>
-      <w:r>
-        <w:rPr>
-          <w:rFonts w:ascii="Times New Roman" w:hAnsi="Times New Roman" w:cs="Times New Roman"/>
-          <w:i/>
-          <w:sz w:val="24"/>
-          <w:szCs w:val="24"/>
-        </w:rPr>
-        <w:t>.</w:t>
+        <w:t>Sharepoint Mailing\Sharepoint Mailing\bin\Debug.</w:t>
       </w:r>
       <w:r>
         <w:rPr>
@@ -219,9 +150,16 @@
           <w:sz w:val="24"/>
           <w:szCs w:val="24"/>
         </w:rPr>
-        <w:t xml:space="preserve">ZSOX </w:t>
-      </w:r>
-      <w:proofErr w:type="spellStart"/>
+        <w:t xml:space="preserve">ZSOX example </w:t>
+      </w:r>
+      <w:r>
+        <w:rPr>
+          <w:rFonts w:ascii="Times New Roman" w:hAnsi="Times New Roman" w:cs="Times New Roman"/>
+          <w:sz w:val="24"/>
+          <w:szCs w:val="24"/>
+        </w:rPr>
+        <w:t xml:space="preserve">to zmodyfikowany arkusz z Sharepointa na którym można testować aplikację, a </w:t>
+      </w:r>
       <w:r>
         <w:rPr>
           <w:rFonts w:ascii="Times New Roman" w:hAnsi="Times New Roman" w:cs="Times New Roman"/>
@@ -229,51 +167,6 @@
           <w:sz w:val="24"/>
           <w:szCs w:val="24"/>
         </w:rPr>
-        <w:t>example</w:t>
-      </w:r>
-      <w:proofErr w:type="spellEnd"/>
-      <w:r>
-        <w:rPr>
-          <w:rFonts w:ascii="Times New Roman" w:hAnsi="Times New Roman" w:cs="Times New Roman"/>
-          <w:i/>
-          <w:sz w:val="24"/>
-          <w:szCs w:val="24"/>
-        </w:rPr>
-        <w:t xml:space="preserve"> </w:t>
-      </w:r>
-      <w:r>
-        <w:rPr>
-          <w:rFonts w:ascii="Times New Roman" w:hAnsi="Times New Roman" w:cs="Times New Roman"/>
-          <w:sz w:val="24"/>
-          <w:szCs w:val="24"/>
-        </w:rPr>
-        <w:t xml:space="preserve">to zmodyfikowany arkusz z </w:t>
-      </w:r>
-      <w:proofErr w:type="spellStart"/>
-      <w:r>
-        <w:rPr>
-          <w:rFonts w:ascii="Times New Roman" w:hAnsi="Times New Roman" w:cs="Times New Roman"/>
-          <w:sz w:val="24"/>
-          <w:szCs w:val="24"/>
-        </w:rPr>
-        <w:t>Sharepointa</w:t>
-      </w:r>
-      <w:proofErr w:type="spellEnd"/>
-      <w:r>
-        <w:rPr>
-          <w:rFonts w:ascii="Times New Roman" w:hAnsi="Times New Roman" w:cs="Times New Roman"/>
-          <w:sz w:val="24"/>
-          <w:szCs w:val="24"/>
-        </w:rPr>
-        <w:t xml:space="preserve"> na którym można testować aplikację, a </w:t>
-      </w:r>
-      <w:r>
-        <w:rPr>
-          <w:rFonts w:ascii="Times New Roman" w:hAnsi="Times New Roman" w:cs="Times New Roman"/>
-          <w:i/>
-          <w:sz w:val="24"/>
-          <w:szCs w:val="24"/>
-        </w:rPr>
         <w:t xml:space="preserve">Mailing list </w:t>
       </w:r>
       <w:r>
@@ -282,25 +175,7 @@
           <w:sz w:val="24"/>
           <w:szCs w:val="24"/>
         </w:rPr>
-        <w:t xml:space="preserve">to okrojona lista adresów mailowych do wykorzystania z </w:t>
-      </w:r>
-      <w:proofErr w:type="spellStart"/>
-      <w:r>
-        <w:rPr>
-          <w:rFonts w:ascii="Times New Roman" w:hAnsi="Times New Roman" w:cs="Times New Roman"/>
-          <w:sz w:val="24"/>
-          <w:szCs w:val="24"/>
-        </w:rPr>
-        <w:t>w.w</w:t>
-      </w:r>
-      <w:proofErr w:type="spellEnd"/>
-      <w:r>
-        <w:rPr>
-          <w:rFonts w:ascii="Times New Roman" w:hAnsi="Times New Roman" w:cs="Times New Roman"/>
-          <w:sz w:val="24"/>
-          <w:szCs w:val="24"/>
-        </w:rPr>
-        <w:t>. plikiem.</w:t>
+        <w:t>to okrojona lista adresów mailowych do wykorzystania z w.w. plikiem.</w:t>
       </w:r>
     </w:p>
     <w:p>
@@ -400,25 +275,7 @@
           <w:szCs w:val="24"/>
         </w:rPr>
         <w:lastRenderedPageBreak/>
-        <w:t xml:space="preserve">Na początku należy wybrać folder z którego powinny być czytane pliki (1). Można to zrobić wciskając przycisk po prawej (2). Wtedy zapełni się lista poniżej, zawierająca wszystkie arkusze Microsoft Excel w folderze (3). Aby wybrać plik do sprawdzenia, można zaznaczyć </w:t>
-      </w:r>
-      <w:proofErr w:type="spellStart"/>
-      <w:r>
-        <w:rPr>
-          <w:rFonts w:ascii="Times New Roman" w:hAnsi="Times New Roman" w:cs="Times New Roman"/>
-          <w:sz w:val="24"/>
-          <w:szCs w:val="24"/>
-        </w:rPr>
-        <w:t>checkbox</w:t>
-      </w:r>
-      <w:proofErr w:type="spellEnd"/>
-      <w:r>
-        <w:rPr>
-          <w:rFonts w:ascii="Times New Roman" w:hAnsi="Times New Roman" w:cs="Times New Roman"/>
-          <w:sz w:val="24"/>
-          <w:szCs w:val="24"/>
-        </w:rPr>
-        <w:t xml:space="preserve"> w ostatniej kolumnie (4).</w:t>
+        <w:t>Na początku należy wybrać folder z którego powinny być czytane pliki (1). Można to zrobić wciskając przycisk po prawej (2). Wtedy zapełni się lista poniżej, zawierająca wszystkie arkusze Microsoft Excel w folderze (3). Aby wybrać plik do sprawdzenia, można zaznaczyć checkbox w ostatniej kolumnie (4).</w:t>
       </w:r>
     </w:p>
     <w:p>
@@ -471,25 +328,7 @@
           <w:sz w:val="24"/>
           <w:szCs w:val="24"/>
         </w:rPr>
-        <w:t xml:space="preserve">Zaznaczając lub odznaczając </w:t>
-      </w:r>
-      <w:proofErr w:type="spellStart"/>
-      <w:r>
-        <w:rPr>
-          <w:rFonts w:ascii="Times New Roman" w:hAnsi="Times New Roman" w:cs="Times New Roman"/>
-          <w:sz w:val="24"/>
-          <w:szCs w:val="24"/>
-        </w:rPr>
-        <w:t>checkbox</w:t>
-      </w:r>
-      <w:proofErr w:type="spellEnd"/>
-      <w:r>
-        <w:rPr>
-          <w:rFonts w:ascii="Times New Roman" w:hAnsi="Times New Roman" w:cs="Times New Roman"/>
-          <w:sz w:val="24"/>
-          <w:szCs w:val="24"/>
-        </w:rPr>
-        <w:t xml:space="preserve"> na dole (7) można zdecydować czy na koniec wykonania programu powinien być wysłany całościowy raport </w:t>
+        <w:t xml:space="preserve">Zaznaczając lub odznaczając checkbox na dole (7) można zdecydować czy na koniec wykonania programu powinien być wysłany całościowy raport </w:t>
       </w:r>
       <w:r>
         <w:rPr>
@@ -531,115 +370,39 @@
           <w:sz w:val="24"/>
           <w:szCs w:val="24"/>
         </w:rPr>
-        <w:t>Kiedy wszystko jest ustawione, można rozpocząć sprawdzanie przyciskiem „</w:t>
-      </w:r>
-      <w:proofErr w:type="spellStart"/>
-      <w:r>
-        <w:rPr>
-          <w:rFonts w:ascii="Times New Roman" w:hAnsi="Times New Roman" w:cs="Times New Roman"/>
-          <w:sz w:val="24"/>
-          <w:szCs w:val="24"/>
-        </w:rPr>
-        <w:t>Check</w:t>
-      </w:r>
-      <w:proofErr w:type="spellEnd"/>
-      <w:r>
-        <w:rPr>
-          <w:rFonts w:ascii="Times New Roman" w:hAnsi="Times New Roman" w:cs="Times New Roman"/>
-          <w:sz w:val="24"/>
-          <w:szCs w:val="24"/>
-        </w:rPr>
-        <w:t>” lub „</w:t>
-      </w:r>
-      <w:proofErr w:type="spellStart"/>
-      <w:r>
-        <w:rPr>
-          <w:rFonts w:ascii="Times New Roman" w:hAnsi="Times New Roman" w:cs="Times New Roman"/>
-          <w:sz w:val="24"/>
-          <w:szCs w:val="24"/>
-        </w:rPr>
-        <w:t>Check</w:t>
-      </w:r>
-      <w:proofErr w:type="spellEnd"/>
-      <w:r>
-        <w:rPr>
-          <w:rFonts w:ascii="Times New Roman" w:hAnsi="Times New Roman" w:cs="Times New Roman"/>
-          <w:sz w:val="24"/>
-          <w:szCs w:val="24"/>
-        </w:rPr>
-        <w:t xml:space="preserve"> + </w:t>
-      </w:r>
-      <w:proofErr w:type="spellStart"/>
-      <w:r>
-        <w:rPr>
-          <w:rFonts w:ascii="Times New Roman" w:hAnsi="Times New Roman" w:cs="Times New Roman"/>
-          <w:sz w:val="24"/>
-          <w:szCs w:val="24"/>
-        </w:rPr>
-        <w:t>Remind</w:t>
-      </w:r>
-      <w:proofErr w:type="spellEnd"/>
-      <w:r>
-        <w:rPr>
-          <w:rFonts w:ascii="Times New Roman" w:hAnsi="Times New Roman" w:cs="Times New Roman"/>
-          <w:sz w:val="24"/>
-          <w:szCs w:val="24"/>
-        </w:rPr>
-        <w:t>” (9 i 10). Opcja „</w:t>
-      </w:r>
-      <w:proofErr w:type="spellStart"/>
-      <w:r>
-        <w:rPr>
-          <w:rFonts w:ascii="Times New Roman" w:hAnsi="Times New Roman" w:cs="Times New Roman"/>
-          <w:sz w:val="24"/>
-          <w:szCs w:val="24"/>
-        </w:rPr>
-        <w:t>Check</w:t>
-      </w:r>
-      <w:proofErr w:type="spellEnd"/>
-      <w:r>
-        <w:rPr>
-          <w:rFonts w:ascii="Times New Roman" w:hAnsi="Times New Roman" w:cs="Times New Roman"/>
-          <w:sz w:val="24"/>
-          <w:szCs w:val="24"/>
-        </w:rPr>
-        <w:t>” nie wysyła maili z przypomnieniami, a jedynie raport zbiorczy, oraz wyświetla okienko informacyjne po skończonej pracy. Opcja „</w:t>
-      </w:r>
-      <w:proofErr w:type="spellStart"/>
-      <w:r>
-        <w:rPr>
-          <w:rFonts w:ascii="Times New Roman" w:hAnsi="Times New Roman" w:cs="Times New Roman"/>
-          <w:sz w:val="24"/>
-          <w:szCs w:val="24"/>
-        </w:rPr>
-        <w:t>Check</w:t>
-      </w:r>
-      <w:proofErr w:type="spellEnd"/>
-      <w:r>
-        <w:rPr>
-          <w:rFonts w:ascii="Times New Roman" w:hAnsi="Times New Roman" w:cs="Times New Roman"/>
-          <w:sz w:val="24"/>
-          <w:szCs w:val="24"/>
-        </w:rPr>
-        <w:t xml:space="preserve"> + </w:t>
-      </w:r>
-      <w:proofErr w:type="spellStart"/>
-      <w:r>
-        <w:rPr>
-          <w:rFonts w:ascii="Times New Roman" w:hAnsi="Times New Roman" w:cs="Times New Roman"/>
-          <w:sz w:val="24"/>
-          <w:szCs w:val="24"/>
-        </w:rPr>
-        <w:t>Remind</w:t>
-      </w:r>
-      <w:proofErr w:type="spellEnd"/>
-      <w:r>
-        <w:rPr>
-          <w:rFonts w:ascii="Times New Roman" w:hAnsi="Times New Roman" w:cs="Times New Roman"/>
-          <w:sz w:val="24"/>
-          <w:szCs w:val="24"/>
-        </w:rPr>
-        <w:t>” wyśle przypomnienie do każdej osoby która nie uzupełniła przynajmniej jednego wiersza w pliku.</w:t>
+        <w:t>Kiedy wszystko jest ustawione, można rozpocząć sprawdzanie przyciskiem „Check” lub „Check + Remind” (9 i 10). Opcja „Check” nie wysyła maili z przypomnieniami, a jedynie raport zbiorczy, oraz wyświetla okienko informacyjne po skończonej pracy. Opcja „Check + Remind” wyśle przypomnienie do każdej osoby która nie uzupełniła przynajmniej jednego wiersza w pliku.</w:t>
+      </w:r>
+    </w:p>
+    <w:p>
+      <w:pPr>
+        <w:jc w:val="both"/>
+        <w:rPr>
+          <w:rFonts w:ascii="Times New Roman" w:hAnsi="Times New Roman" w:cs="Times New Roman"/>
+          <w:sz w:val="24"/>
+          <w:szCs w:val="24"/>
+        </w:rPr>
+      </w:pPr>
+    </w:p>
+    <w:p>
+      <w:pPr>
+        <w:jc w:val="both"/>
+        <w:rPr>
+          <w:rFonts w:ascii="Times New Roman" w:hAnsi="Times New Roman" w:cs="Times New Roman"/>
+          <w:b/>
+          <w:i/>
+          <w:sz w:val="24"/>
+          <w:szCs w:val="24"/>
+        </w:rPr>
+      </w:pPr>
+      <w:r>
+        <w:rPr>
+          <w:rFonts w:ascii="Times New Roman" w:hAnsi="Times New Roman" w:cs="Times New Roman"/>
+          <w:b/>
+          <w:i/>
+          <w:sz w:val="24"/>
+          <w:szCs w:val="24"/>
+        </w:rPr>
+        <w:t>Uwaga, w ostatniej wersji opcja Check + Remind została wyłączona. Albo zostanie usunięta w przyszłości, albo przejdzie duże zmiany.</w:t>
       </w:r>
       <w:bookmarkStart w:id="0" w:name="_GoBack"/>
       <w:bookmarkEnd w:id="0"/>

</xml_diff>